<commit_message>
Add Tableau dashboard link
</commit_message>
<xml_diff>
--- a/Readme.md.docx
+++ b/Readme.md.docx
@@ -217,50 +217,54 @@
         <w:t>3. Referral incentives for existing members.</w:t>
       </w:r>
     </w:p>
+    <w:p/>
+    <w:p>
+      <w:r>
+        <w:t>## How to reproduce (local)</w:t>
+      </w:r>
+    </w:p>
+    <w:p>
+      <w:r>
+        <w:t>1. Clone repo: `git clone https://github.com/&lt;your-username&gt;/&lt;repo-name</w:t>
+      </w:r>
+      <w:proofErr w:type="gramStart"/>
+      <w:r>
+        <w:t>&gt;.git</w:t>
+      </w:r>
+      <w:proofErr w:type="gramEnd"/>
+      <w:r>
+        <w:t xml:space="preserve">`  </w:t>
+      </w:r>
+    </w:p>
+    <w:p>
+      <w:r>
+        <w:t xml:space="preserve">2. Use SQLite / DB Browser to import sample CSVs from `/Data` or follow SQL scripts in `/SQL`.  </w:t>
+      </w:r>
+    </w:p>
+    <w:p>
+      <w:r>
+        <w:t>3. Open the Tableau screenshots in `/Visualization` or connect Tableau to a cleaned CSV exported after running SQL.</w:t>
+      </w:r>
+    </w:p>
+    <w:p>
+      <w:r>
+        <w:t>https://public.tableau.com/authoring/Komalibheema/Dashboard1#1</w:t>
+      </w:r>
+    </w:p>
+    <w:p>
+      <w:r>
+        <w:t>## Contact</w:t>
+      </w:r>
+    </w:p>
+    <w:p>
+      <w:r>
+        <w:t>Komali Bheema — komalibheema@gmail.com</w:t>
+      </w:r>
+    </w:p>
     <w:p>
       <w:bookmarkStart w:id="0" w:name="_GoBack"/>
       <w:bookmarkEnd w:id="0"/>
     </w:p>
-    <w:p>
-      <w:r>
-        <w:t>## How to reproduce (local)</w:t>
-      </w:r>
-    </w:p>
-    <w:p>
-      <w:r>
-        <w:t>1. Clone repo: `git clone https://github.com/&lt;your-username&gt;/&lt;repo-name</w:t>
-      </w:r>
-      <w:proofErr w:type="gramStart"/>
-      <w:r>
-        <w:t>&gt;.git</w:t>
-      </w:r>
-      <w:proofErr w:type="gramEnd"/>
-      <w:r>
-        <w:t xml:space="preserve">`  </w:t>
-      </w:r>
-    </w:p>
-    <w:p>
-      <w:r>
-        <w:t xml:space="preserve">2. Use SQLite / DB Browser to import sample CSVs from `/Data` or follow SQL scripts in `/SQL`.  </w:t>
-      </w:r>
-    </w:p>
-    <w:p>
-      <w:r>
-        <w:t>3. Open the Tableau screenshots in `/Visualization` or connect Tableau to a cleaned CSV exported after running SQL.</w:t>
-      </w:r>
-    </w:p>
-    <w:p/>
-    <w:p>
-      <w:r>
-        <w:t>## Contact</w:t>
-      </w:r>
-    </w:p>
-    <w:p>
-      <w:r>
-        <w:t>Komali Bheema — komalibheema@gmail.com</w:t>
-      </w:r>
-    </w:p>
-    <w:p/>
     <w:sectPr>
       <w:pgSz w:w="11906" w:h="16838"/>
       <w:pgMar w:top="1440" w:right="1440" w:bottom="1440" w:left="1440" w:header="708" w:footer="708" w:gutter="0"/>

</xml_diff>